<commit_message>
finalizes the main function to generates personalized files
</commit_message>
<xml_diff>
--- a/teste0.docx
+++ b/teste0.docx
@@ -64,7 +64,355 @@
         </w:rPr>
       </w:pPr>
       <w:r>
-        <w:t>que entre si fazem, de um lado, DOCK BRASIL ENGENHARIA E SERVIÇOS S.A., sociedade inscrita no CNPJ/MF sob o nº 09.586.433/0001-45, com sede na Rua Manuel Duarte nº s/n, Gradim, São Gonçalo – RJ, CEP: 24.430-500, doravante denominada simplesmente Empregadora, e do outro lado, lucas, brasileiro, residente e domiciliado à rua Graccho rangel, 553, portadora da carteira de trabalho nº 465468 123/RJ, expedida pelo Ministério do Trabalho e inscrita no CPF/MF sob o nº 09706809700, doravante denominado simplesmente Empregado,</w:t>
+        <w:rPr>
+          <w:sz w:val="20"/>
+          <w:szCs w:val="20"/>
+        </w:rPr>
+        <w:t>que entre si fazem, de um lado,</w:t>
+      </w:r>
+      <w:r>
+        <w:rPr>
+          <w:b/>
+          <w:sz w:val="20"/>
+          <w:szCs w:val="20"/>
+        </w:rPr>
+        <w:t xml:space="preserve"> </w:t>
+      </w:r>
+      <w:r>
+        <w:rPr>
+          <w:b/>
+          <w:sz w:val="20"/>
+          <w:szCs w:val="20"/>
+        </w:rPr>
+        <w:t>DOCK BRASIL ENGENHARIA E SERVIÇOS S.A.</w:t>
+      </w:r>
+      <w:r>
+        <w:rPr>
+          <w:sz w:val="20"/>
+          <w:szCs w:val="20"/>
+        </w:rPr>
+        <w:t>, sociedade inscrita no CNPJ</w:t>
+      </w:r>
+      <w:r>
+        <w:rPr>
+          <w:sz w:val="20"/>
+          <w:szCs w:val="20"/>
+        </w:rPr>
+        <w:t>/MF</w:t>
+      </w:r>
+      <w:r>
+        <w:rPr>
+          <w:sz w:val="20"/>
+          <w:szCs w:val="20"/>
+        </w:rPr>
+        <w:t xml:space="preserve"> sob o nº </w:t>
+      </w:r>
+      <w:r>
+        <w:rPr>
+          <w:sz w:val="20"/>
+          <w:szCs w:val="20"/>
+        </w:rPr>
+        <w:t>09</w:t>
+      </w:r>
+      <w:r>
+        <w:rPr>
+          <w:sz w:val="20"/>
+          <w:szCs w:val="20"/>
+        </w:rPr>
+        <w:t>.</w:t>
+      </w:r>
+      <w:r>
+        <w:rPr>
+          <w:sz w:val="20"/>
+          <w:szCs w:val="20"/>
+        </w:rPr>
+        <w:t>586</w:t>
+      </w:r>
+      <w:r>
+        <w:rPr>
+          <w:sz w:val="20"/>
+          <w:szCs w:val="20"/>
+        </w:rPr>
+        <w:t>.</w:t>
+      </w:r>
+      <w:r>
+        <w:rPr>
+          <w:sz w:val="20"/>
+          <w:szCs w:val="20"/>
+        </w:rPr>
+        <w:t>433</w:t>
+      </w:r>
+      <w:r>
+        <w:rPr>
+          <w:sz w:val="20"/>
+          <w:szCs w:val="20"/>
+        </w:rPr>
+        <w:t>/0001-4</w:t>
+      </w:r>
+      <w:r>
+        <w:rPr>
+          <w:sz w:val="20"/>
+          <w:szCs w:val="20"/>
+        </w:rPr>
+        <w:t>5</w:t>
+      </w:r>
+      <w:r>
+        <w:rPr>
+          <w:sz w:val="20"/>
+          <w:szCs w:val="20"/>
+        </w:rPr>
+        <w:t xml:space="preserve">, com sede na Rua </w:t>
+      </w:r>
+      <w:r>
+        <w:rPr>
+          <w:sz w:val="20"/>
+          <w:szCs w:val="20"/>
+        </w:rPr>
+        <w:t xml:space="preserve">Manuel Duarte </w:t>
+      </w:r>
+      <w:r>
+        <w:rPr>
+          <w:sz w:val="20"/>
+          <w:szCs w:val="20"/>
+        </w:rPr>
+        <w:t xml:space="preserve">nº </w:t>
+      </w:r>
+      <w:r>
+        <w:rPr>
+          <w:sz w:val="20"/>
+          <w:szCs w:val="20"/>
+        </w:rPr>
+        <w:t>s/n</w:t>
+      </w:r>
+      <w:r>
+        <w:rPr>
+          <w:sz w:val="20"/>
+          <w:szCs w:val="20"/>
+        </w:rPr>
+        <w:t xml:space="preserve">, </w:t>
+      </w:r>
+      <w:r>
+        <w:rPr>
+          <w:sz w:val="20"/>
+          <w:szCs w:val="20"/>
+        </w:rPr>
+        <w:t>Gradim</w:t>
+      </w:r>
+      <w:r>
+        <w:rPr>
+          <w:sz w:val="20"/>
+          <w:szCs w:val="20"/>
+        </w:rPr>
+        <w:t xml:space="preserve">, </w:t>
+      </w:r>
+      <w:r>
+        <w:rPr>
+          <w:sz w:val="20"/>
+          <w:szCs w:val="20"/>
+        </w:rPr>
+        <w:t>São Gonçalo</w:t>
+      </w:r>
+      <w:r>
+        <w:rPr>
+          <w:sz w:val="20"/>
+          <w:szCs w:val="20"/>
+        </w:rPr>
+        <w:t xml:space="preserve"> – RJ, CEP: 2</w:t>
+      </w:r>
+      <w:r>
+        <w:rPr>
+          <w:sz w:val="20"/>
+          <w:szCs w:val="20"/>
+        </w:rPr>
+        <w:t>4</w:t>
+      </w:r>
+      <w:r>
+        <w:rPr>
+          <w:sz w:val="20"/>
+          <w:szCs w:val="20"/>
+        </w:rPr>
+        <w:t>.</w:t>
+      </w:r>
+      <w:r>
+        <w:rPr>
+          <w:sz w:val="20"/>
+          <w:szCs w:val="20"/>
+        </w:rPr>
+        <w:t>430</w:t>
+      </w:r>
+      <w:r>
+        <w:rPr>
+          <w:sz w:val="20"/>
+          <w:szCs w:val="20"/>
+        </w:rPr>
+        <w:t>-</w:t>
+      </w:r>
+      <w:r>
+        <w:rPr>
+          <w:sz w:val="20"/>
+          <w:szCs w:val="20"/>
+        </w:rPr>
+        <w:t>500</w:t>
+      </w:r>
+      <w:r>
+        <w:rPr>
+          <w:color w:val="000000"/>
+          <w:sz w:val="20"/>
+          <w:szCs w:val="20"/>
+        </w:rPr>
+        <w:t xml:space="preserve">, doravante denominada simplesmente </w:t>
+      </w:r>
+      <w:r>
+        <w:rPr>
+          <w:b/>
+          <w:color w:val="000000"/>
+          <w:sz w:val="20"/>
+          <w:szCs w:val="20"/>
+        </w:rPr>
+        <w:t>Empregadora</w:t>
+      </w:r>
+      <w:r>
+        <w:rPr>
+          <w:color w:val="000000"/>
+          <w:sz w:val="20"/>
+          <w:szCs w:val="20"/>
+        </w:rPr>
+        <w:t xml:space="preserve">, e do outro lado, </w:t>
+      </w:r>
+      <w:r>
+        <w:rPr>
+          <w:b/>
+          <w:bCs/>
+          <w:i/>
+          <w:color w:val="000000"/>
+          <w:sz w:val="20"/>
+          <w:szCs w:val="20"/>
+        </w:rPr>
+        <w:t>lucas</w:t>
+      </w:r>
+      <w:r>
+        <w:rPr>
+          <w:color w:val="000000"/>
+          <w:sz w:val="20"/>
+          <w:szCs w:val="20"/>
+        </w:rPr>
+        <w:t xml:space="preserve">, brasileiro, residente e domiciliado à </w:t>
+      </w:r>
+      <w:r>
+        <w:rPr>
+          <w:bCs/>
+          <w:color w:val="000000"/>
+          <w:sz w:val="20"/>
+          <w:szCs w:val="20"/>
+        </w:rPr>
+        <w:t>rua Graccho rangel, 553</w:t>
+      </w:r>
+      <w:r>
+        <w:rPr>
+          <w:color w:val="000000"/>
+          <w:sz w:val="20"/>
+          <w:szCs w:val="20"/>
+        </w:rPr>
+        <w:t>, portador</w:t>
+      </w:r>
+      <w:r>
+        <w:rPr>
+          <w:color w:val="000000"/>
+          <w:sz w:val="20"/>
+          <w:szCs w:val="20"/>
+        </w:rPr>
+        <w:t>a</w:t>
+      </w:r>
+      <w:r>
+        <w:rPr>
+          <w:color w:val="000000"/>
+          <w:sz w:val="20"/>
+          <w:szCs w:val="20"/>
+        </w:rPr>
+        <w:t xml:space="preserve"> da carteira de trabalho nº </w:t>
+      </w:r>
+      <w:r>
+        <w:rPr>
+          <w:bCs/>
+          <w:color w:val="000000"/>
+          <w:sz w:val="20"/>
+          <w:szCs w:val="20"/>
+        </w:rPr>
+        <w:t>465468 123/RJ</w:t>
+      </w:r>
+      <w:r>
+        <w:rPr>
+          <w:color w:val="000000"/>
+          <w:sz w:val="20"/>
+          <w:szCs w:val="20"/>
+        </w:rPr>
+        <w:t>, expedida pelo Ministério do Trabalho</w:t>
+      </w:r>
+      <w:r>
+        <w:rPr>
+          <w:color w:val="000000"/>
+          <w:sz w:val="20"/>
+          <w:szCs w:val="20"/>
+        </w:rPr>
+        <w:t xml:space="preserve"> e inscrita no CPF/MF sob o nº </w:t>
+      </w:r>
+      <w:r>
+        <w:rPr>
+          <w:color w:val="000000"/>
+          <w:sz w:val="20"/>
+          <w:szCs w:val="20"/>
+        </w:rPr>
+        <w:t>09706809700</w:t>
+      </w:r>
+      <w:r>
+        <w:rPr>
+          <w:color w:val="000000"/>
+          <w:sz w:val="20"/>
+          <w:szCs w:val="20"/>
+        </w:rPr>
+        <w:t>, doravante denominad</w:t>
+      </w:r>
+      <w:r>
+        <w:rPr>
+          <w:color w:val="000000"/>
+          <w:sz w:val="20"/>
+          <w:szCs w:val="20"/>
+        </w:rPr>
+        <w:t>o</w:t>
+      </w:r>
+      <w:r>
+        <w:rPr>
+          <w:color w:val="000000"/>
+          <w:sz w:val="20"/>
+          <w:szCs w:val="20"/>
+        </w:rPr>
+        <w:t xml:space="preserve"> simplesmente </w:t>
+      </w:r>
+      <w:r>
+        <w:rPr>
+          <w:b/>
+          <w:color w:val="000000"/>
+          <w:sz w:val="20"/>
+          <w:szCs w:val="20"/>
+        </w:rPr>
+        <w:t>Empregad</w:t>
+      </w:r>
+      <w:r>
+        <w:rPr>
+          <w:b/>
+          <w:color w:val="000000"/>
+          <w:sz w:val="20"/>
+          <w:szCs w:val="20"/>
+        </w:rPr>
+        <w:t>o</w:t>
+      </w:r>
+      <w:r>
+        <w:rPr>
+          <w:color w:val="000000"/>
+          <w:sz w:val="20"/>
+          <w:szCs w:val="20"/>
+        </w:rPr>
+        <w:t>,</w:t>
       </w:r>
     </w:p>
     <w:p>
@@ -504,7 +852,44 @@
         </w:rPr>
       </w:pPr>
       <w:r>
-        <w:t>São Gonçalo, Thursday, 10 October 2024.</w:t>
+        <w:rPr>
+          <w:color w:val="000000"/>
+          <w:sz w:val="20"/>
+          <w:szCs w:val="20"/>
+        </w:rPr>
+        <w:t>São Gonçalo</w:t>
+      </w:r>
+      <w:r>
+        <w:rPr>
+          <w:color w:val="000000"/>
+          <w:sz w:val="20"/>
+          <w:szCs w:val="20"/>
+        </w:rPr>
+        <w:t>,</w:t>
+      </w:r>
+      <w:r>
+        <w:rPr>
+          <w:color w:val="000000"/>
+          <w:sz w:val="20"/>
+          <w:szCs w:val="20"/>
+        </w:rPr>
+        <w:t xml:space="preserve"> </w:t>
+      </w:r>
+      <w:r>
+        <w:rPr>
+          <w:color w:val="000000"/>
+          <w:sz w:val="20"/>
+          <w:szCs w:val="20"/>
+        </w:rPr>
+        <w:t>Thursday, 10 October 2024</w:t>
+      </w:r>
+      <w:r>
+        <w:rPr>
+          <w:color w:val="000000"/>
+          <w:sz w:val="20"/>
+          <w:szCs w:val="20"/>
+        </w:rPr>
+        <w:t>.</w:t>
       </w:r>
     </w:p>
     <w:p>

</xml_diff>

<commit_message>
introduces Language Configuration and some logic typpings
</commit_message>
<xml_diff>
--- a/teste0.docx
+++ b/teste0.docx
@@ -283,7 +283,6 @@
         <w:rPr>
           <w:b/>
           <w:bCs/>
-          <w:i/>
           <w:color w:val="000000"/>
           <w:sz w:val="20"/>
           <w:szCs w:val="20"/>
@@ -877,11 +876,12 @@
       </w:r>
       <w:r>
         <w:rPr>
-          <w:color w:val="000000"/>
-          <w:sz w:val="20"/>
-          <w:szCs w:val="20"/>
-        </w:rPr>
-        <w:t>Thursday, 10 October 2024</w:t>
+          <w:b/>
+          <w:color w:val="000000"/>
+          <w:sz w:val="20"/>
+          <w:szCs w:val="20"/>
+        </w:rPr>
+        <w:t>10 de outubro de 2024</w:t>
       </w:r>
       <w:r>
         <w:rPr>

</xml_diff>